<commit_message>
doc de proj: tableau des résultats de tests
</commit_message>
<xml_diff>
--- a/doc/Documentation de projet.docx
+++ b/doc/Documentation de projet.docx
@@ -1,12 +1,15 @@
 
 <file path=word/document.xml><?xml version="1.0" encoding="utf-8"?>
-<w:document xmlns:wpc="http://schemas.microsoft.com/office/word/2010/wordprocessingCanvas" xmlns:mo="http://schemas.microsoft.com/office/mac/office/2008/main" xmlns:mc="http://schemas.openxmlformats.org/markup-compatibility/2006" xmlns:mv="urn:schemas-microsoft-com:mac:vml" xmlns:o="urn:schemas-microsoft-com:office:office" xmlns:r="http://schemas.openxmlformats.org/officeDocument/2006/relationships" xmlns:m="http://schemas.openxmlformats.org/officeDocument/2006/math" xmlns:v="urn:schemas-microsoft-com:vml" xmlns:wp14="http://schemas.microsoft.com/office/word/2010/wordprocessingDrawing" xmlns:wp="http://schemas.openxmlformats.org/drawingml/2006/wordprocessingDrawing" xmlns:w10="urn:schemas-microsoft-com:office:word" xmlns:w="http://schemas.openxmlformats.org/wordprocessingml/2006/main" xmlns:w14="http://schemas.microsoft.com/office/word/2010/wordml" xmlns:w15="http://schemas.microsoft.com/office/word/2012/wordml" xmlns:wpg="http://schemas.microsoft.com/office/word/2010/wordprocessingGroup" xmlns:wpi="http://schemas.microsoft.com/office/word/2010/wordprocessingInk" xmlns:wne="http://schemas.microsoft.com/office/word/2006/wordml" xmlns:wps="http://schemas.microsoft.com/office/word/2010/wordprocessingShape" mc:Ignorable="w14 w15 wp14">
+<w:document xmlns:wpc="http://schemas.microsoft.com/office/word/2010/wordprocessingCanvas" xmlns:cx="http://schemas.microsoft.com/office/drawing/2014/chartex" xmlns:cx1="http://schemas.microsoft.com/office/drawing/2015/9/8/chartex" xmlns:mc="http://schemas.openxmlformats.org/markup-compatibility/2006" xmlns:o="urn:schemas-microsoft-com:office:office" xmlns:r="http://schemas.openxmlformats.org/officeDocument/2006/relationships" xmlns:m="http://schemas.openxmlformats.org/officeDocument/2006/math" xmlns:v="urn:schemas-microsoft-com:vml" xmlns:wp14="http://schemas.microsoft.com/office/word/2010/wordprocessingDrawing" xmlns:wp="http://schemas.openxmlformats.org/drawingml/2006/wordprocessingDrawing" xmlns:w10="urn:schemas-microsoft-com:office:word" xmlns:w="http://schemas.openxmlformats.org/wordprocessingml/2006/main" xmlns:w14="http://schemas.microsoft.com/office/word/2010/wordml" xmlns:w15="http://schemas.microsoft.com/office/word/2012/wordml" xmlns:w16se="http://schemas.microsoft.com/office/word/2015/wordml/symex" xmlns:wpg="http://schemas.microsoft.com/office/word/2010/wordprocessingGroup" xmlns:wpi="http://schemas.microsoft.com/office/word/2010/wordprocessingInk" xmlns:wne="http://schemas.microsoft.com/office/word/2006/wordml" xmlns:wps="http://schemas.microsoft.com/office/word/2010/wordprocessingShape" mc:Ignorable="w14 w15 w16se wp14">
   <w:body>
     <w:p>
       <w:pPr>
         <w:pStyle w:val="TM1"/>
       </w:pPr>
       <w:r>
+        <w:rPr>
+          <w:lang w:val="fr-CH" w:eastAsia="fr-CH"/>
+        </w:rPr>
         <w:drawing>
           <wp:anchor distT="0" distB="0" distL="114300" distR="114300" simplePos="0" relativeHeight="251656192" behindDoc="0" locked="0" layoutInCell="0" allowOverlap="1" wp14:anchorId="321382FA" wp14:editId="38253393">
             <wp:simplePos x="0" y="0"/>
@@ -148,6 +151,7 @@
           <w:rFonts w:ascii="Times New Roman" w:hAnsi="Times New Roman"/>
           <w:noProof/>
           <w:szCs w:val="24"/>
+          <w:lang w:val="fr-CH" w:eastAsia="fr-CH"/>
         </w:rPr>
         <w:drawing>
           <wp:anchor distT="0" distB="0" distL="114300" distR="114300" simplePos="0" relativeHeight="251660288" behindDoc="0" locked="0" layoutInCell="1" allowOverlap="0" wp14:anchorId="40CFE627" wp14:editId="30FE23E5">
@@ -315,6 +319,7 @@
       <w:r>
         <w:rPr>
           <w:noProof/>
+          <w:lang w:val="fr-CH" w:eastAsia="fr-CH"/>
         </w:rPr>
         <mc:AlternateContent>
           <mc:Choice Requires="wps">
@@ -421,11 +426,11 @@
           </mc:Choice>
           <mc:Fallback>
             <w:pict>
-              <v:shapetype w14:anchorId="2A5BE9C9" id="_x0000_t202" coordsize="21600,21600" o:spt="202" path="m0,0l0,21600,21600,21600,21600,0xe">
+              <v:shapetype w14:anchorId="2A5BE9C9" id="_x0000_t202" coordsize="21600,21600" o:spt="202" path="m,l,21600r21600,l21600,xe">
                 <v:stroke joinstyle="miter"/>
                 <v:path gradientshapeok="t" o:connecttype="rect"/>
               </v:shapetype>
-              <v:shape id="Zone_x0020_de_x0020_texte_x0020_4" o:spid="_x0000_s1026" type="#_x0000_t202" style="position:absolute;left:0;text-align:left;margin-left:182.25pt;margin-top:6pt;width:146.15pt;height:68.2pt;z-index:251657216;visibility:visible;mso-wrap-style:none;mso-width-percent:0;mso-height-percent:0;mso-wrap-distance-left:9pt;mso-wrap-distance-top:0;mso-wrap-distance-right:9pt;mso-wrap-distance-bottom:0;mso-position-horizontal:absolute;mso-position-horizontal-relative:text;mso-position-vertical:absolute;mso-position-vertical-relative:text;mso-width-percent:0;mso-height-percent:0;mso-width-relative:page;mso-height-relative:page;v-text-anchor:top" o:gfxdata="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" filled="f" stroked="f">
+              <v:shape id="Zone de texte 4" o:spid="_x0000_s1026" type="#_x0000_t202" style="position:absolute;left:0;text-align:left;margin-left:182.25pt;margin-top:6pt;width:146.15pt;height:68.2pt;z-index:251657216;visibility:visible;mso-wrap-style:none;mso-width-percent:0;mso-height-percent:0;mso-wrap-distance-left:9pt;mso-wrap-distance-top:0;mso-wrap-distance-right:9pt;mso-wrap-distance-bottom:0;mso-position-horizontal:absolute;mso-position-horizontal-relative:text;mso-position-vertical:absolute;mso-position-vertical-relative:text;mso-width-percent:0;mso-height-percent:0;mso-width-relative:page;mso-height-relative:page;v-text-anchor:top" o:gfxdata="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" filled="f" stroked="f">
                 <v:textbox>
                   <w:txbxContent>
                     <w:p>
@@ -538,6 +543,7 @@
       <w:r>
         <w:rPr>
           <w:noProof/>
+          <w:lang w:val="fr-CH" w:eastAsia="fr-CH"/>
         </w:rPr>
         <w:drawing>
           <wp:anchor distT="0" distB="0" distL="114300" distR="114300" simplePos="0" relativeHeight="251659264" behindDoc="0" locked="0" layoutInCell="0" allowOverlap="1" wp14:anchorId="4A7064A4" wp14:editId="54D1D6EC">
@@ -609,6 +615,7 @@
       <w:r>
         <w:rPr>
           <w:noProof/>
+          <w:lang w:val="fr-CH" w:eastAsia="fr-CH"/>
         </w:rPr>
         <mc:AlternateContent>
           <mc:Choice Requires="wps">
@@ -726,7 +733,7 @@
           </mc:Choice>
           <mc:Fallback>
             <w:pict>
-              <v:shape w14:anchorId="112EF26E" id="Zone_x0020_de_x0020_texte_x0020_1" o:spid="_x0000_s1027" type="#_x0000_t202" style="position:absolute;margin-left:164pt;margin-top:2.65pt;width:119.25pt;height:53.55pt;z-index:251658240;visibility:visible;mso-wrap-style:square;mso-width-percent:0;mso-height-percent:0;mso-wrap-distance-left:9pt;mso-wrap-distance-top:0;mso-wrap-distance-right:9pt;mso-wrap-distance-bottom:0;mso-position-horizontal:absolute;mso-position-horizontal-relative:text;mso-position-vertical:absolute;mso-position-vertical-relative:text;mso-width-percent:0;mso-height-percent:0;mso-width-relative:page;mso-height-relative:page;v-text-anchor:top" o:gfxdata="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" filled="f" stroked="f">
+              <v:shape w14:anchorId="112EF26E" id="Zone de texte 1" o:spid="_x0000_s1027" type="#_x0000_t202" style="position:absolute;margin-left:164pt;margin-top:2.65pt;width:119.25pt;height:53.55pt;z-index:251658240;visibility:visible;mso-wrap-style:square;mso-width-percent:0;mso-height-percent:0;mso-wrap-distance-left:9pt;mso-wrap-distance-top:0;mso-wrap-distance-right:9pt;mso-wrap-distance-bottom:0;mso-position-horizontal:absolute;mso-position-horizontal-relative:text;mso-position-vertical:absolute;mso-position-vertical-relative:text;mso-width-percent:0;mso-height-percent:0;mso-width-relative:page;mso-height-relative:page;v-text-anchor:top" o:gfxdata="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" filled="f" stroked="f">
                 <v:textbox>
                   <w:txbxContent>
                     <w:p>
@@ -4362,6 +4369,7 @@
           <w:i w:val="0"/>
           <w:iCs/>
           <w:noProof/>
+          <w:lang w:val="fr-CH" w:eastAsia="fr-CH"/>
         </w:rPr>
         <w:drawing>
           <wp:anchor distT="0" distB="0" distL="114300" distR="114300" simplePos="0" relativeHeight="251661312" behindDoc="0" locked="0" layoutInCell="1" allowOverlap="1" wp14:anchorId="5E4E2E00" wp14:editId="6FAC1699">
@@ -9113,77 +9121,50 @@
       <w:bookmarkEnd w:id="29"/>
     </w:p>
     <w:p>
-      <w:pPr>
-        <w:rPr>
-          <w:rFonts w:cs="Arial"/>
-        </w:rPr>
-      </w:pPr>
       <w:bookmarkStart w:id="30" w:name="_Toc25553309"/>
       <w:bookmarkStart w:id="31" w:name="_Toc71691014"/>
       <w:r>
-        <w:rPr>
-          <w:rFonts w:cs="Arial"/>
-        </w:rPr>
-        <w:t>A chaque nouvelle version du projet publiée (Release), je ferai des tests fonctionnels des nouvelles fonctionnalités. Tous les tests se feront avec le fichier Codetotal_BN_SRD.exe dans l’Invite de commandes sur Windows 10 sur le pc de développement.</w:t>
-      </w:r>
-    </w:p>
-    <w:p>
-      <w:pPr>
-        <w:rPr>
-          <w:rFonts w:cs="Arial"/>
-        </w:rPr>
-      </w:pPr>
-      <w:r>
-        <w:rPr>
-          <w:rFonts w:cs="Arial"/>
-        </w:rPr>
+        <w:t xml:space="preserve">A chaque nouvelle version du projet publiée (Release), je ferai des tests fonctionnels des nouvelles fonctionnalités. </w:t>
+      </w:r>
+    </w:p>
+    <w:p>
+      <w:r>
         <w:t>Je préparerai :</w:t>
       </w:r>
     </w:p>
     <w:p>
       <w:pPr>
-        <w:pStyle w:val="Pardeliste"/>
+        <w:pStyle w:val="Paragraphedeliste"/>
         <w:numPr>
           <w:ilvl w:val="0"/>
           <w:numId w:val="30"/>
         </w:numPr>
-        <w:rPr>
-          <w:rFonts w:ascii="Arial" w:hAnsi="Arial" w:cs="Arial"/>
-        </w:rPr>
-      </w:pPr>
-      <w:r>
-        <w:rPr>
-          <w:rFonts w:ascii="Arial" w:hAnsi="Arial" w:cs="Arial"/>
-        </w:rPr>
+      </w:pPr>
+      <w:r>
         <w:t>3 grilles de jeu définissant la position des bateaux sur le plateau.</w:t>
       </w:r>
     </w:p>
     <w:p>
-      <w:pPr>
-        <w:rPr>
-          <w:rFonts w:cs="Arial"/>
-        </w:rPr>
-      </w:pPr>
-      <w:r>
-        <w:rPr>
-          <w:rFonts w:cs="Arial"/>
-        </w:rPr>
+      <w:r>
         <w:t>Pour les tests finaux de la bataille navale, je testerai seul sur 2 ordinateurs Windows 10, à l’école et à la maison. Aucuns tests ne sont prévus pour les autres OS.</w:t>
       </w:r>
-    </w:p>
-    <w:p>
-      <w:pPr>
-        <w:pStyle w:val="Titre2"/>
-        <w:numPr>
-          <w:ilvl w:val="0"/>
-          <w:numId w:val="0"/>
-        </w:numPr>
-        <w:rPr>
-          <w:rFonts w:cs="Arial"/>
-          <w:i w:val="0"/>
-          <w:iCs/>
-        </w:rPr>
-      </w:pPr>
+      <w:r>
+        <w:t xml:space="preserve"> </w:t>
+      </w:r>
+      <w:r>
+        <w:t xml:space="preserve">Tous les tests se feront avec le fichier </w:t>
+      </w:r>
+      <w:r>
+        <w:t>Codetotal_BN_SRD</w:t>
+      </w:r>
+      <w:r>
+        <w:t>.exe dans l’Invite de commandes sur Windows 10 sur le pc de développement.</w:t>
+      </w:r>
+    </w:p>
+    <w:p>
+      <w:r>
+        <w:t>Je ferai des tests unitaires, des tests système, de type fonctionnels et de robustesse. Je ne ferai pas de test de performances car l’exécutable est très léger et très rapide. Il n’y aura pas non plus de tests d’intégration puisqu’il n’y a pas d’envoi particulier de données.</w:t>
+      </w:r>
     </w:p>
     <w:p>
       <w:pPr>
@@ -9383,92 +9364,7 @@
           <w:iCs/>
         </w:rPr>
       </w:pPr>
-      <w:bookmarkStart w:id="38" w:name="_Toc3792889"/>
-      <w:r>
-        <w:rPr>
-          <w:i w:val="0"/>
-          <w:iCs/>
-        </w:rPr>
-        <w:t>Modèle Logique de données</w:t>
-      </w:r>
-      <w:bookmarkEnd w:id="38"/>
-    </w:p>
-    <w:p>
-      <w:pPr>
-        <w:pStyle w:val="Help"/>
-      </w:pPr>
-      <w:r>
-        <w:t>Selon le type de projet :</w:t>
-      </w:r>
-    </w:p>
-    <w:p>
-      <w:pPr>
-        <w:pStyle w:val="Help"/>
-        <w:numPr>
-          <w:ilvl w:val="0"/>
-          <w:numId w:val="28"/>
-        </w:numPr>
-      </w:pPr>
-      <w:r>
-        <w:t>Modèle de base de données</w:t>
-      </w:r>
-    </w:p>
-    <w:p>
-      <w:pPr>
-        <w:pStyle w:val="Help"/>
-        <w:numPr>
-          <w:ilvl w:val="0"/>
-          <w:numId w:val="28"/>
-        </w:numPr>
-      </w:pPr>
-      <w:r>
-        <w:t>Diagramme de classe</w:t>
-      </w:r>
-    </w:p>
-    <w:p>
-      <w:pPr>
-        <w:pStyle w:val="Help"/>
-        <w:numPr>
-          <w:ilvl w:val="0"/>
-          <w:numId w:val="28"/>
-        </w:numPr>
-      </w:pPr>
-      <w:r>
-        <w:t>Topologie réseau</w:t>
-      </w:r>
-    </w:p>
-    <w:p>
-      <w:pPr>
-        <w:pStyle w:val="Help"/>
-        <w:numPr>
-          <w:ilvl w:val="0"/>
-          <w:numId w:val="28"/>
-        </w:numPr>
-      </w:pPr>
-      <w:r>
-        <w:t>…</w:t>
-      </w:r>
-      <w:r>
-        <w:t>s</w:t>
-      </w:r>
-    </w:p>
-    <w:p>
-      <w:pPr>
-        <w:pStyle w:val="Help"/>
-      </w:pPr>
-      <w:r>
-        <w:t>Cette section ne peut être supprimée qu’avec l’accord explicite du chef de projet</w:t>
-      </w:r>
-    </w:p>
-    <w:p>
-      <w:pPr>
-        <w:pStyle w:val="Titre2"/>
-        <w:rPr>
-          <w:i w:val="0"/>
-          <w:iCs/>
-        </w:rPr>
-      </w:pPr>
-      <w:bookmarkStart w:id="39" w:name="_Toc3792890"/>
+      <w:bookmarkStart w:id="38" w:name="_Toc3792890"/>
       <w:r>
         <w:rPr>
           <w:i w:val="0"/>
@@ -9476,7 +9372,7 @@
         </w:rPr>
         <w:t>Points techniques spécifiques</w:t>
       </w:r>
-      <w:bookmarkEnd w:id="39"/>
+      <w:bookmarkEnd w:id="38"/>
     </w:p>
     <w:p>
       <w:pPr>
@@ -9637,31 +9533,31 @@
       <w:pPr>
         <w:pStyle w:val="Titre3"/>
       </w:pPr>
-      <w:bookmarkStart w:id="40" w:name="_Toc3792891"/>
+      <w:bookmarkStart w:id="39" w:name="_Toc3792891"/>
       <w:r>
         <w:t>Point 1</w:t>
       </w:r>
+      <w:bookmarkEnd w:id="39"/>
+    </w:p>
+    <w:p>
+      <w:pPr>
+        <w:pStyle w:val="Titre3"/>
+      </w:pPr>
+      <w:bookmarkStart w:id="40" w:name="_Toc3792892"/>
+      <w:r>
+        <w:t>Point 2</w:t>
+      </w:r>
       <w:bookmarkEnd w:id="40"/>
     </w:p>
     <w:p>
       <w:pPr>
         <w:pStyle w:val="Titre3"/>
       </w:pPr>
-      <w:bookmarkStart w:id="41" w:name="_Toc3792892"/>
-      <w:r>
-        <w:t>Point 2</w:t>
+      <w:bookmarkStart w:id="41" w:name="_Toc3792893"/>
+      <w:r>
+        <w:t>Point …</w:t>
       </w:r>
       <w:bookmarkEnd w:id="41"/>
-    </w:p>
-    <w:p>
-      <w:pPr>
-        <w:pStyle w:val="Titre3"/>
-      </w:pPr>
-      <w:bookmarkStart w:id="42" w:name="_Toc3792893"/>
-      <w:r>
-        <w:t>Point …</w:t>
-      </w:r>
-      <w:bookmarkEnd w:id="42"/>
     </w:p>
     <w:bookmarkEnd w:id="34"/>
     <w:bookmarkEnd w:id="35"/>
@@ -9723,7 +9619,7 @@
           <w:iCs/>
         </w:rPr>
       </w:pPr>
-      <w:bookmarkStart w:id="43" w:name="_Toc3792894"/>
+      <w:bookmarkStart w:id="42" w:name="_Toc3792894"/>
       <w:r>
         <w:rPr>
           <w:i w:val="0"/>
@@ -9731,27 +9627,40 @@
         </w:rPr>
         <w:t>Livraisons</w:t>
       </w:r>
+      <w:bookmarkEnd w:id="42"/>
+    </w:p>
+    <w:p>
+      <w:pPr>
+        <w:pStyle w:val="Help"/>
+      </w:pPr>
+      <w:r>
+        <w:t>Identification, date et raison de chaque livraison formelle effectuée au cours du projet.</w:t>
+      </w:r>
+    </w:p>
+    <w:p>
+      <w:pPr>
+        <w:rPr>
+          <w:i/>
+          <w:iCs/>
+          <w:color w:val="548DD4"/>
+          <w:szCs w:val="14"/>
+        </w:rPr>
+      </w:pPr>
+      <w:r>
+        <w:br w:type="page"/>
+      </w:r>
+    </w:p>
+    <w:p>
+      <w:pPr>
+        <w:pStyle w:val="Titre1"/>
+      </w:pPr>
+      <w:bookmarkStart w:id="43" w:name="_Toc3792895"/>
+      <w:bookmarkStart w:id="44" w:name="_Toc25553321"/>
+      <w:bookmarkStart w:id="45" w:name="_Toc71691025"/>
+      <w:r>
+        <w:t>Tests</w:t>
+      </w:r>
       <w:bookmarkEnd w:id="43"/>
-    </w:p>
-    <w:p>
-      <w:pPr>
-        <w:pStyle w:val="Help"/>
-      </w:pPr>
-      <w:r>
-        <w:t>Identification, date et raison de chaque livraison formelle effectuée au cours du projet.</w:t>
-      </w:r>
-    </w:p>
-    <w:p>
-      <w:pPr>
-        <w:pStyle w:val="Titre1"/>
-      </w:pPr>
-      <w:bookmarkStart w:id="44" w:name="_Toc3792895"/>
-      <w:bookmarkStart w:id="45" w:name="_Toc25553321"/>
-      <w:bookmarkStart w:id="46" w:name="_Toc71691025"/>
-      <w:r>
-        <w:t>Tests</w:t>
-      </w:r>
-      <w:bookmarkEnd w:id="44"/>
     </w:p>
     <w:p>
       <w:pPr>
@@ -9761,7 +9670,7 @@
           <w:iCs/>
         </w:rPr>
       </w:pPr>
-      <w:bookmarkStart w:id="47" w:name="_Toc3792896"/>
+      <w:bookmarkStart w:id="46" w:name="_Toc3792896"/>
       <w:r>
         <w:rPr>
           <w:i w:val="0"/>
@@ -9776,7 +9685,7 @@
         </w:rPr>
         <w:t>est</w:t>
       </w:r>
-      <w:bookmarkEnd w:id="45"/>
+      <w:bookmarkEnd w:id="44"/>
       <w:r>
         <w:rPr>
           <w:i w:val="0"/>
@@ -9784,17 +9693,295 @@
         </w:rPr>
         <w:t>s effectués</w:t>
       </w:r>
+      <w:bookmarkEnd w:id="45"/>
       <w:bookmarkEnd w:id="46"/>
-      <w:bookmarkEnd w:id="47"/>
-    </w:p>
-    <w:p>
-      <w:pPr>
-        <w:pStyle w:val="Help"/>
-      </w:pPr>
-      <w:r>
-        <w:t>Tableau de résultat des tests, tels que décrit dans le support de cours ICT-431</w:t>
-      </w:r>
-    </w:p>
+    </w:p>
+    <w:tbl>
+      <w:tblPr>
+        <w:tblStyle w:val="Grilledutableau"/>
+        <w:tblW w:w="0" w:type="auto"/>
+        <w:tblLook w:val="04A0" w:firstRow="1" w:lastRow="0" w:firstColumn="1" w:lastColumn="0" w:noHBand="0" w:noVBand="1"/>
+      </w:tblPr>
+      <w:tblGrid>
+        <w:gridCol w:w="2689"/>
+        <w:gridCol w:w="1841"/>
+        <w:gridCol w:w="2265"/>
+        <w:gridCol w:w="2265"/>
+      </w:tblGrid>
+      <w:tr>
+        <w:tc>
+          <w:tcPr>
+            <w:tcW w:w="2689" w:type="dxa"/>
+          </w:tcPr>
+          <w:p>
+            <w:r>
+              <w:t>Scénario</w:t>
+            </w:r>
+          </w:p>
+        </w:tc>
+        <w:tc>
+          <w:tcPr>
+            <w:tcW w:w="1841" w:type="dxa"/>
+          </w:tcPr>
+          <w:p>
+            <w:pPr>
+              <w:rPr>
+                <w:color w:val="5B9BD5" w:themeColor="accent5"/>
+              </w:rPr>
+            </w:pPr>
+            <w:r>
+              <w:rPr>
+                <w:color w:val="5B9BD5" w:themeColor="accent5"/>
+              </w:rPr>
+              <w:t>Date</w:t>
+            </w:r>
+          </w:p>
+          <w:p>
+            <w:pPr>
+              <w:rPr>
+                <w:color w:val="5B9BD5" w:themeColor="accent5"/>
+              </w:rPr>
+            </w:pPr>
+            <w:r>
+              <w:rPr>
+                <w:color w:val="5B9BD5" w:themeColor="accent5"/>
+              </w:rPr>
+              <w:t>Nom</w:t>
+            </w:r>
+          </w:p>
+          <w:p>
+            <w:pPr>
+              <w:rPr>
+                <w:color w:val="5B9BD5" w:themeColor="accent5"/>
+              </w:rPr>
+            </w:pPr>
+            <w:r>
+              <w:rPr>
+                <w:color w:val="5B9BD5" w:themeColor="accent5"/>
+              </w:rPr>
+              <w:t>Environnement</w:t>
+            </w:r>
+          </w:p>
+          <w:p>
+            <w:pPr>
+              <w:rPr>
+                <w:color w:val="5B9BD5" w:themeColor="accent5"/>
+              </w:rPr>
+            </w:pPr>
+            <w:r>
+              <w:rPr>
+                <w:color w:val="5B9BD5" w:themeColor="accent5"/>
+              </w:rPr>
+              <w:t>Données de tests</w:t>
+            </w:r>
+          </w:p>
+          <w:p>
+            <w:pPr>
+              <w:rPr>
+                <w:color w:val="5B9BD5" w:themeColor="accent5"/>
+              </w:rPr>
+            </w:pPr>
+          </w:p>
+        </w:tc>
+        <w:tc>
+          <w:tcPr>
+            <w:tcW w:w="2265" w:type="dxa"/>
+          </w:tcPr>
+          <w:p>
+            <w:r>
+              <w:t>…</w:t>
+            </w:r>
+          </w:p>
+        </w:tc>
+        <w:tc>
+          <w:tcPr>
+            <w:tcW w:w="2265" w:type="dxa"/>
+          </w:tcPr>
+          <w:p/>
+        </w:tc>
+      </w:tr>
+      <w:tr>
+        <w:tc>
+          <w:tcPr>
+            <w:tcW w:w="2689" w:type="dxa"/>
+          </w:tcPr>
+          <w:p>
+            <w:r>
+              <w:t>1.1 Démarrer + lire règles</w:t>
+            </w:r>
+          </w:p>
+        </w:tc>
+        <w:tc>
+          <w:tcPr>
+            <w:tcW w:w="1841" w:type="dxa"/>
+          </w:tcPr>
+          <w:p/>
+        </w:tc>
+        <w:tc>
+          <w:tcPr>
+            <w:tcW w:w="2265" w:type="dxa"/>
+          </w:tcPr>
+          <w:p/>
+        </w:tc>
+        <w:tc>
+          <w:tcPr>
+            <w:tcW w:w="2265" w:type="dxa"/>
+          </w:tcPr>
+          <w:p/>
+        </w:tc>
+      </w:tr>
+      <w:tr>
+        <w:tc>
+          <w:tcPr>
+            <w:tcW w:w="2689" w:type="dxa"/>
+          </w:tcPr>
+          <w:p>
+            <w:r>
+              <w:t>1.2 Démarrer sans lire les règles</w:t>
+            </w:r>
+          </w:p>
+        </w:tc>
+        <w:tc>
+          <w:tcPr>
+            <w:tcW w:w="1841" w:type="dxa"/>
+          </w:tcPr>
+          <w:p/>
+        </w:tc>
+        <w:tc>
+          <w:tcPr>
+            <w:tcW w:w="2265" w:type="dxa"/>
+          </w:tcPr>
+          <w:p/>
+        </w:tc>
+        <w:tc>
+          <w:tcPr>
+            <w:tcW w:w="2265" w:type="dxa"/>
+          </w:tcPr>
+          <w:p/>
+        </w:tc>
+      </w:tr>
+      <w:tr>
+        <w:tc>
+          <w:tcPr>
+            <w:tcW w:w="2689" w:type="dxa"/>
+          </w:tcPr>
+          <w:p>
+            <w:r>
+              <w:t>2.1 Grille fixe</w:t>
+            </w:r>
+          </w:p>
+        </w:tc>
+        <w:tc>
+          <w:tcPr>
+            <w:tcW w:w="1841" w:type="dxa"/>
+          </w:tcPr>
+          <w:p/>
+        </w:tc>
+        <w:tc>
+          <w:tcPr>
+            <w:tcW w:w="2265" w:type="dxa"/>
+          </w:tcPr>
+          <w:p/>
+        </w:tc>
+        <w:tc>
+          <w:tcPr>
+            <w:tcW w:w="2265" w:type="dxa"/>
+          </w:tcPr>
+          <w:p/>
+        </w:tc>
+      </w:tr>
+      <w:tr>
+        <w:tc>
+          <w:tcPr>
+            <w:tcW w:w="2689" w:type="dxa"/>
+          </w:tcPr>
+          <w:p>
+            <w:r>
+              <w:t>2.2 Choisir une grille</w:t>
+            </w:r>
+          </w:p>
+        </w:tc>
+        <w:tc>
+          <w:tcPr>
+            <w:tcW w:w="1841" w:type="dxa"/>
+          </w:tcPr>
+          <w:p/>
+        </w:tc>
+        <w:tc>
+          <w:tcPr>
+            <w:tcW w:w="2265" w:type="dxa"/>
+          </w:tcPr>
+          <w:p/>
+        </w:tc>
+        <w:tc>
+          <w:tcPr>
+            <w:tcW w:w="2265" w:type="dxa"/>
+          </w:tcPr>
+          <w:p/>
+        </w:tc>
+      </w:tr>
+      <w:tr>
+        <w:tc>
+          <w:tcPr>
+            <w:tcW w:w="2689" w:type="dxa"/>
+          </w:tcPr>
+          <w:p>
+            <w:r>
+              <w:t>2.3 Placer les bateaux</w:t>
+            </w:r>
+          </w:p>
+        </w:tc>
+        <w:tc>
+          <w:tcPr>
+            <w:tcW w:w="1841" w:type="dxa"/>
+          </w:tcPr>
+          <w:p/>
+        </w:tc>
+        <w:tc>
+          <w:tcPr>
+            <w:tcW w:w="2265" w:type="dxa"/>
+          </w:tcPr>
+          <w:p/>
+        </w:tc>
+        <w:tc>
+          <w:tcPr>
+            <w:tcW w:w="2265" w:type="dxa"/>
+          </w:tcPr>
+          <w:p/>
+        </w:tc>
+      </w:tr>
+      <w:tr>
+        <w:tc>
+          <w:tcPr>
+            <w:tcW w:w="2689" w:type="dxa"/>
+          </w:tcPr>
+          <w:p>
+            <w:r>
+              <w:t>3.1 Partie complète</w:t>
+            </w:r>
+          </w:p>
+        </w:tc>
+        <w:tc>
+          <w:tcPr>
+            <w:tcW w:w="1841" w:type="dxa"/>
+          </w:tcPr>
+          <w:p/>
+        </w:tc>
+        <w:tc>
+          <w:tcPr>
+            <w:tcW w:w="2265" w:type="dxa"/>
+          </w:tcPr>
+          <w:p/>
+        </w:tc>
+        <w:tc>
+          <w:tcPr>
+            <w:tcW w:w="2265" w:type="dxa"/>
+          </w:tcPr>
+          <w:p/>
+        </w:tc>
+      </w:tr>
+    </w:tbl>
+    <w:p/>
     <w:p>
       <w:pPr>
         <w:pStyle w:val="Titre2"/>
@@ -9803,9 +9990,9 @@
           <w:iCs/>
         </w:rPr>
       </w:pPr>
-      <w:bookmarkStart w:id="48" w:name="_Toc25553322"/>
-      <w:bookmarkStart w:id="49" w:name="_Toc71691026"/>
-      <w:bookmarkStart w:id="50" w:name="_Toc3792897"/>
+      <w:bookmarkStart w:id="47" w:name="_Toc25553322"/>
+      <w:bookmarkStart w:id="48" w:name="_Toc71691026"/>
+      <w:bookmarkStart w:id="49" w:name="_Toc3792897"/>
       <w:r>
         <w:rPr>
           <w:i w:val="0"/>
@@ -9813,7 +10000,7 @@
         </w:rPr>
         <w:t xml:space="preserve">Erreurs </w:t>
       </w:r>
-      <w:bookmarkEnd w:id="48"/>
+      <w:bookmarkEnd w:id="47"/>
       <w:r>
         <w:rPr>
           <w:i w:val="0"/>
@@ -9821,8 +10008,8 @@
         </w:rPr>
         <w:t>restantes</w:t>
       </w:r>
+      <w:bookmarkEnd w:id="48"/>
       <w:bookmarkEnd w:id="49"/>
-      <w:bookmarkEnd w:id="50"/>
       <w:r>
         <w:rPr>
           <w:i w:val="0"/>
@@ -9835,15 +10022,13 @@
       <w:pPr>
         <w:pStyle w:val="Help"/>
       </w:pPr>
-      <w:bookmarkStart w:id="51" w:name="_Toc25553323"/>
+      <w:bookmarkStart w:id="50" w:name="_Toc25553323"/>
       <w:r>
         <w:t xml:space="preserve">S'il reste encore des </w:t>
       </w:r>
-      <w:proofErr w:type="gramStart"/>
-      <w:r>
-        <w:t>erreurs:</w:t>
-      </w:r>
-      <w:proofErr w:type="gramEnd"/>
+      <w:r>
+        <w:t>erreurs :</w:t>
+      </w:r>
       <w:r>
         <w:t xml:space="preserve"> </w:t>
       </w:r>
@@ -9859,6 +10044,8 @@
       <w:r>
         <w:t>Description détaillée</w:t>
       </w:r>
+      <w:bookmarkStart w:id="51" w:name="_GoBack"/>
+      <w:bookmarkEnd w:id="51"/>
     </w:p>
     <w:p>
       <w:pPr>
@@ -9871,7 +10058,7 @@
       <w:r>
         <w:t>Conséquences sur l'utilisation du produit</w:t>
       </w:r>
-      <w:bookmarkEnd w:id="51"/>
+      <w:bookmarkEnd w:id="50"/>
     </w:p>
     <w:p>
       <w:pPr>
@@ -10180,8 +10367,6 @@
             <w:r>
               <w:t>Stratégie de test validée par le chef de projet</w:t>
             </w:r>
-            <w:bookmarkStart w:id="62" w:name="_GoBack"/>
-            <w:bookmarkEnd w:id="62"/>
           </w:p>
         </w:tc>
       </w:tr>
@@ -10206,7 +10391,7 @@
 </file>
 
 <file path=word/endnotes.xml><?xml version="1.0" encoding="utf-8"?>
-<w:endnotes xmlns:wpc="http://schemas.microsoft.com/office/word/2010/wordprocessingCanvas" xmlns:mo="http://schemas.microsoft.com/office/mac/office/2008/main" xmlns:mc="http://schemas.openxmlformats.org/markup-compatibility/2006" xmlns:mv="urn:schemas-microsoft-com:mac:vml" xmlns:o="urn:schemas-microsoft-com:office:office" xmlns:r="http://schemas.openxmlformats.org/officeDocument/2006/relationships" xmlns:m="http://schemas.openxmlformats.org/officeDocument/2006/math" xmlns:v="urn:schemas-microsoft-com:vml" xmlns:wp14="http://schemas.microsoft.com/office/word/2010/wordprocessingDrawing" xmlns:wp="http://schemas.openxmlformats.org/drawingml/2006/wordprocessingDrawing" xmlns:w10="urn:schemas-microsoft-com:office:word" xmlns:w="http://schemas.openxmlformats.org/wordprocessingml/2006/main" xmlns:w14="http://schemas.microsoft.com/office/word/2010/wordml" xmlns:w15="http://schemas.microsoft.com/office/word/2012/wordml" xmlns:wpg="http://schemas.microsoft.com/office/word/2010/wordprocessingGroup" xmlns:wpi="http://schemas.microsoft.com/office/word/2010/wordprocessingInk" xmlns:wne="http://schemas.microsoft.com/office/word/2006/wordml" xmlns:wps="http://schemas.microsoft.com/office/word/2010/wordprocessingShape" mc:Ignorable="w14 w15 wp14">
+<w:endnotes xmlns:wpc="http://schemas.microsoft.com/office/word/2010/wordprocessingCanvas" xmlns:cx="http://schemas.microsoft.com/office/drawing/2014/chartex" xmlns:cx1="http://schemas.microsoft.com/office/drawing/2015/9/8/chartex" xmlns:mc="http://schemas.openxmlformats.org/markup-compatibility/2006" xmlns:o="urn:schemas-microsoft-com:office:office" xmlns:r="http://schemas.openxmlformats.org/officeDocument/2006/relationships" xmlns:m="http://schemas.openxmlformats.org/officeDocument/2006/math" xmlns:v="urn:schemas-microsoft-com:vml" xmlns:wp14="http://schemas.microsoft.com/office/word/2010/wordprocessingDrawing" xmlns:wp="http://schemas.openxmlformats.org/drawingml/2006/wordprocessingDrawing" xmlns:w10="urn:schemas-microsoft-com:office:word" xmlns:w="http://schemas.openxmlformats.org/wordprocessingml/2006/main" xmlns:w14="http://schemas.microsoft.com/office/word/2010/wordml" xmlns:w15="http://schemas.microsoft.com/office/word/2012/wordml" xmlns:w16se="http://schemas.microsoft.com/office/word/2015/wordml/symex" xmlns:wpg="http://schemas.microsoft.com/office/word/2010/wordprocessingGroup" xmlns:wpi="http://schemas.microsoft.com/office/word/2010/wordprocessingInk" xmlns:wne="http://schemas.microsoft.com/office/word/2006/wordml" xmlns:wps="http://schemas.microsoft.com/office/word/2010/wordprocessingShape" mc:Ignorable="w14 w15 w16se wp14">
   <w:endnote w:type="separator" w:id="-1">
     <w:p>
       <w:r>
@@ -10225,7 +10410,7 @@
 </file>
 
 <file path=word/footer1.xml><?xml version="1.0" encoding="utf-8"?>
-<w:ftr xmlns:wpc="http://schemas.microsoft.com/office/word/2010/wordprocessingCanvas" xmlns:mo="http://schemas.microsoft.com/office/mac/office/2008/main" xmlns:mc="http://schemas.openxmlformats.org/markup-compatibility/2006" xmlns:mv="urn:schemas-microsoft-com:mac:vml" xmlns:o="urn:schemas-microsoft-com:office:office" xmlns:r="http://schemas.openxmlformats.org/officeDocument/2006/relationships" xmlns:m="http://schemas.openxmlformats.org/officeDocument/2006/math" xmlns:v="urn:schemas-microsoft-com:vml" xmlns:wp14="http://schemas.microsoft.com/office/word/2010/wordprocessingDrawing" xmlns:wp="http://schemas.openxmlformats.org/drawingml/2006/wordprocessingDrawing" xmlns:w10="urn:schemas-microsoft-com:office:word" xmlns:w="http://schemas.openxmlformats.org/wordprocessingml/2006/main" xmlns:w14="http://schemas.microsoft.com/office/word/2010/wordml" xmlns:w15="http://schemas.microsoft.com/office/word/2012/wordml" xmlns:wpg="http://schemas.microsoft.com/office/word/2010/wordprocessingGroup" xmlns:wpi="http://schemas.microsoft.com/office/word/2010/wordprocessingInk" xmlns:wne="http://schemas.microsoft.com/office/word/2006/wordml" xmlns:wps="http://schemas.microsoft.com/office/word/2010/wordprocessingShape" mc:Ignorable="w14 w15 wp14">
+<w:ftr xmlns:wpc="http://schemas.microsoft.com/office/word/2010/wordprocessingCanvas" xmlns:cx="http://schemas.microsoft.com/office/drawing/2014/chartex" xmlns:cx1="http://schemas.microsoft.com/office/drawing/2015/9/8/chartex" xmlns:mc="http://schemas.openxmlformats.org/markup-compatibility/2006" xmlns:o="urn:schemas-microsoft-com:office:office" xmlns:r="http://schemas.openxmlformats.org/officeDocument/2006/relationships" xmlns:m="http://schemas.openxmlformats.org/officeDocument/2006/math" xmlns:v="urn:schemas-microsoft-com:vml" xmlns:wp14="http://schemas.microsoft.com/office/word/2010/wordprocessingDrawing" xmlns:wp="http://schemas.openxmlformats.org/drawingml/2006/wordprocessingDrawing" xmlns:w10="urn:schemas-microsoft-com:office:word" xmlns:w="http://schemas.openxmlformats.org/wordprocessingml/2006/main" xmlns:w14="http://schemas.microsoft.com/office/word/2010/wordml" xmlns:w15="http://schemas.microsoft.com/office/word/2012/wordml" xmlns:w16se="http://schemas.microsoft.com/office/word/2015/wordml/symex" xmlns:wpg="http://schemas.microsoft.com/office/word/2010/wordprocessingGroup" xmlns:wpi="http://schemas.microsoft.com/office/word/2010/wordprocessingInk" xmlns:wne="http://schemas.microsoft.com/office/word/2006/wordml" xmlns:wps="http://schemas.microsoft.com/office/word/2010/wordprocessingShape" mc:Ignorable="w14 w15 w16se wp14">
   <w:p>
     <w:pPr>
       <w:pStyle w:val="Pieddepage"/>
@@ -10262,7 +10447,7 @@
         <w:rStyle w:val="Numrodepage"/>
         <w:noProof/>
       </w:rPr>
-      <w:t>11</w:t>
+      <w:t>10</w:t>
     </w:r>
     <w:r>
       <w:rPr>
@@ -10273,27 +10458,14 @@
     <w:r>
       <w:tab/>
     </w:r>
-    <w:r>
-      <w:fldChar w:fldCharType="begin"/>
-    </w:r>
-    <w:r>
-      <w:instrText xml:space="preserve"> SAVEDATE  \* MERGEFORMAT </w:instrText>
-    </w:r>
-    <w:r>
-      <w:fldChar w:fldCharType="separate"/>
-    </w:r>
-    <w:r>
-      <w:rPr>
-        <w:noProof/>
-      </w:rPr>
-      <w:t>18/03/2019 10:24:00</w:t>
-    </w:r>
-    <w:r>
-      <w:rPr>
-        <w:noProof/>
-      </w:rPr>
-      <w:fldChar w:fldCharType="end"/>
-    </w:r>
+    <w:fldSimple w:instr=" SAVEDATE  \* MERGEFORMAT ">
+      <w:r>
+        <w:rPr>
+          <w:noProof/>
+        </w:rPr>
+        <w:t>19/03/2019 18:30:00</w:t>
+      </w:r>
+    </w:fldSimple>
     <w:r>
       <w:rPr>
         <w:rStyle w:val="Numrodepage"/>
@@ -10305,7 +10477,7 @@
 </file>
 
 <file path=word/footnotes.xml><?xml version="1.0" encoding="utf-8"?>
-<w:footnotes xmlns:wpc="http://schemas.microsoft.com/office/word/2010/wordprocessingCanvas" xmlns:mo="http://schemas.microsoft.com/office/mac/office/2008/main" xmlns:mc="http://schemas.openxmlformats.org/markup-compatibility/2006" xmlns:mv="urn:schemas-microsoft-com:mac:vml" xmlns:o="urn:schemas-microsoft-com:office:office" xmlns:r="http://schemas.openxmlformats.org/officeDocument/2006/relationships" xmlns:m="http://schemas.openxmlformats.org/officeDocument/2006/math" xmlns:v="urn:schemas-microsoft-com:vml" xmlns:wp14="http://schemas.microsoft.com/office/word/2010/wordprocessingDrawing" xmlns:wp="http://schemas.openxmlformats.org/drawingml/2006/wordprocessingDrawing" xmlns:w10="urn:schemas-microsoft-com:office:word" xmlns:w="http://schemas.openxmlformats.org/wordprocessingml/2006/main" xmlns:w14="http://schemas.microsoft.com/office/word/2010/wordml" xmlns:w15="http://schemas.microsoft.com/office/word/2012/wordml" xmlns:wpg="http://schemas.microsoft.com/office/word/2010/wordprocessingGroup" xmlns:wpi="http://schemas.microsoft.com/office/word/2010/wordprocessingInk" xmlns:wne="http://schemas.microsoft.com/office/word/2006/wordml" xmlns:wps="http://schemas.microsoft.com/office/word/2010/wordprocessingShape" mc:Ignorable="w14 w15 wp14">
+<w:footnotes xmlns:wpc="http://schemas.microsoft.com/office/word/2010/wordprocessingCanvas" xmlns:cx="http://schemas.microsoft.com/office/drawing/2014/chartex" xmlns:cx1="http://schemas.microsoft.com/office/drawing/2015/9/8/chartex" xmlns:mc="http://schemas.openxmlformats.org/markup-compatibility/2006" xmlns:o="urn:schemas-microsoft-com:office:office" xmlns:r="http://schemas.openxmlformats.org/officeDocument/2006/relationships" xmlns:m="http://schemas.openxmlformats.org/officeDocument/2006/math" xmlns:v="urn:schemas-microsoft-com:vml" xmlns:wp14="http://schemas.microsoft.com/office/word/2010/wordprocessingDrawing" xmlns:wp="http://schemas.openxmlformats.org/drawingml/2006/wordprocessingDrawing" xmlns:w10="urn:schemas-microsoft-com:office:word" xmlns:w="http://schemas.openxmlformats.org/wordprocessingml/2006/main" xmlns:w14="http://schemas.microsoft.com/office/word/2010/wordml" xmlns:w15="http://schemas.microsoft.com/office/word/2012/wordml" xmlns:w16se="http://schemas.microsoft.com/office/word/2015/wordml/symex" xmlns:wpg="http://schemas.microsoft.com/office/word/2010/wordprocessingGroup" xmlns:wpi="http://schemas.microsoft.com/office/word/2010/wordprocessingInk" xmlns:wne="http://schemas.microsoft.com/office/word/2006/wordml" xmlns:wps="http://schemas.microsoft.com/office/word/2010/wordprocessingShape" mc:Ignorable="w14 w15 w16se wp14">
   <w:footnote w:type="separator" w:id="-1">
     <w:p>
       <w:r>
@@ -10324,7 +10496,7 @@
 </file>
 
 <file path=word/header1.xml><?xml version="1.0" encoding="utf-8"?>
-<w:hdr xmlns:wpc="http://schemas.microsoft.com/office/word/2010/wordprocessingCanvas" xmlns:mo="http://schemas.microsoft.com/office/mac/office/2008/main" xmlns:mc="http://schemas.openxmlformats.org/markup-compatibility/2006" xmlns:mv="urn:schemas-microsoft-com:mac:vml" xmlns:o="urn:schemas-microsoft-com:office:office" xmlns:r="http://schemas.openxmlformats.org/officeDocument/2006/relationships" xmlns:m="http://schemas.openxmlformats.org/officeDocument/2006/math" xmlns:v="urn:schemas-microsoft-com:vml" xmlns:wp14="http://schemas.microsoft.com/office/word/2010/wordprocessingDrawing" xmlns:wp="http://schemas.openxmlformats.org/drawingml/2006/wordprocessingDrawing" xmlns:w10="urn:schemas-microsoft-com:office:word" xmlns:w="http://schemas.openxmlformats.org/wordprocessingml/2006/main" xmlns:w14="http://schemas.microsoft.com/office/word/2010/wordml" xmlns:w15="http://schemas.microsoft.com/office/word/2012/wordml" xmlns:wpg="http://schemas.microsoft.com/office/word/2010/wordprocessingGroup" xmlns:wpi="http://schemas.microsoft.com/office/word/2010/wordprocessingInk" xmlns:wne="http://schemas.microsoft.com/office/word/2006/wordml" xmlns:wps="http://schemas.microsoft.com/office/word/2010/wordprocessingShape" mc:Ignorable="w14 w15 wp14">
+<w:hdr xmlns:wpc="http://schemas.microsoft.com/office/word/2010/wordprocessingCanvas" xmlns:cx="http://schemas.microsoft.com/office/drawing/2014/chartex" xmlns:cx1="http://schemas.microsoft.com/office/drawing/2015/9/8/chartex" xmlns:mc="http://schemas.openxmlformats.org/markup-compatibility/2006" xmlns:o="urn:schemas-microsoft-com:office:office" xmlns:r="http://schemas.openxmlformats.org/officeDocument/2006/relationships" xmlns:m="http://schemas.openxmlformats.org/officeDocument/2006/math" xmlns:v="urn:schemas-microsoft-com:vml" xmlns:wp14="http://schemas.microsoft.com/office/word/2010/wordprocessingDrawing" xmlns:wp="http://schemas.openxmlformats.org/drawingml/2006/wordprocessingDrawing" xmlns:w10="urn:schemas-microsoft-com:office:word" xmlns:w="http://schemas.openxmlformats.org/wordprocessingml/2006/main" xmlns:w14="http://schemas.microsoft.com/office/word/2010/wordml" xmlns:w15="http://schemas.microsoft.com/office/word/2012/wordml" xmlns:w16se="http://schemas.microsoft.com/office/word/2015/wordml/symex" xmlns:wpg="http://schemas.microsoft.com/office/word/2010/wordprocessingGroup" xmlns:wpi="http://schemas.microsoft.com/office/word/2010/wordprocessingInk" xmlns:wne="http://schemas.microsoft.com/office/word/2006/wordml" xmlns:wps="http://schemas.microsoft.com/office/word/2010/wordprocessingShape" mc:Ignorable="w14 w15 w16se wp14">
   <w:p>
     <w:pPr>
       <w:pStyle w:val="En-tte"/>
@@ -10340,6 +10512,7 @@
     <w:r>
       <w:rPr>
         <w:noProof/>
+        <w:lang w:val="fr-CH" w:eastAsia="fr-CH"/>
       </w:rPr>
       <w:drawing>
         <wp:anchor distT="0" distB="0" distL="114300" distR="114300" simplePos="0" relativeHeight="251657728" behindDoc="0" locked="0" layoutInCell="0" allowOverlap="1" wp14:anchorId="2280DE35" wp14:editId="44D963C1">
@@ -10421,8 +10594,8 @@
 </file>
 
 <file path=word/numbering.xml><?xml version="1.0" encoding="utf-8"?>
-<w:numbering xmlns:wpc="http://schemas.microsoft.com/office/word/2010/wordprocessingCanvas" xmlns:mo="http://schemas.microsoft.com/office/mac/office/2008/main" xmlns:mc="http://schemas.openxmlformats.org/markup-compatibility/2006" xmlns:mv="urn:schemas-microsoft-com:mac:vml" xmlns:o="urn:schemas-microsoft-com:office:office" xmlns:r="http://schemas.openxmlformats.org/officeDocument/2006/relationships" xmlns:m="http://schemas.openxmlformats.org/officeDocument/2006/math" xmlns:v="urn:schemas-microsoft-com:vml" xmlns:wp14="http://schemas.microsoft.com/office/word/2010/wordprocessingDrawing" xmlns:wp="http://schemas.openxmlformats.org/drawingml/2006/wordprocessingDrawing" xmlns:w10="urn:schemas-microsoft-com:office:word" xmlns:w="http://schemas.openxmlformats.org/wordprocessingml/2006/main" xmlns:w14="http://schemas.microsoft.com/office/word/2010/wordml" xmlns:w15="http://schemas.microsoft.com/office/word/2012/wordml" xmlns:wpg="http://schemas.microsoft.com/office/word/2010/wordprocessingGroup" xmlns:wpi="http://schemas.microsoft.com/office/word/2010/wordprocessingInk" xmlns:wne="http://schemas.microsoft.com/office/word/2006/wordml" xmlns:wps="http://schemas.microsoft.com/office/word/2010/wordprocessingShape" mc:Ignorable="w14 w15 wp14">
-  <w:abstractNum w:abstractNumId="0">
+<w:numbering xmlns:wpc="http://schemas.microsoft.com/office/word/2010/wordprocessingCanvas" xmlns:cx="http://schemas.microsoft.com/office/drawing/2014/chartex" xmlns:cx1="http://schemas.microsoft.com/office/drawing/2015/9/8/chartex" xmlns:mc="http://schemas.openxmlformats.org/markup-compatibility/2006" xmlns:o="urn:schemas-microsoft-com:office:office" xmlns:r="http://schemas.openxmlformats.org/officeDocument/2006/relationships" xmlns:m="http://schemas.openxmlformats.org/officeDocument/2006/math" xmlns:v="urn:schemas-microsoft-com:vml" xmlns:wp14="http://schemas.microsoft.com/office/word/2010/wordprocessingDrawing" xmlns:wp="http://schemas.openxmlformats.org/drawingml/2006/wordprocessingDrawing" xmlns:w10="urn:schemas-microsoft-com:office:word" xmlns:w="http://schemas.openxmlformats.org/wordprocessingml/2006/main" xmlns:w14="http://schemas.microsoft.com/office/word/2010/wordml" xmlns:w15="http://schemas.microsoft.com/office/word/2012/wordml" xmlns:w16se="http://schemas.microsoft.com/office/word/2015/wordml/symex" xmlns:wpg="http://schemas.microsoft.com/office/word/2010/wordprocessingGroup" xmlns:wpi="http://schemas.microsoft.com/office/word/2010/wordprocessingInk" xmlns:wne="http://schemas.microsoft.com/office/word/2006/wordml" xmlns:wps="http://schemas.microsoft.com/office/word/2010/wordprocessingShape" mc:Ignorable="w14 w15 w16se wp14">
+  <w:abstractNum w:abstractNumId="0" w15:restartNumberingAfterBreak="0">
     <w:nsid w:val="FFFFFF1D"/>
     <w:multiLevelType w:val="multilevel"/>
     <w:tmpl w:val="907A3D94"/>
@@ -10562,7 +10735,7 @@
       </w:rPr>
     </w:lvl>
   </w:abstractNum>
-  <w:abstractNum w:abstractNumId="1">
+  <w:abstractNum w:abstractNumId="1" w15:restartNumberingAfterBreak="0">
     <w:nsid w:val="0A7C7405"/>
     <w:multiLevelType w:val="singleLevel"/>
     <w:tmpl w:val="92869324"/>
@@ -10583,7 +10756,7 @@
       </w:rPr>
     </w:lvl>
   </w:abstractNum>
-  <w:abstractNum w:abstractNumId="2">
+  <w:abstractNum w:abstractNumId="2" w15:restartNumberingAfterBreak="0">
     <w:nsid w:val="0B156879"/>
     <w:multiLevelType w:val="hybridMultilevel"/>
     <w:tmpl w:val="89921976"/>
@@ -10696,7 +10869,7 @@
       </w:rPr>
     </w:lvl>
   </w:abstractNum>
-  <w:abstractNum w:abstractNumId="3">
+  <w:abstractNum w:abstractNumId="3" w15:restartNumberingAfterBreak="0">
     <w:nsid w:val="142D487B"/>
     <w:multiLevelType w:val="hybridMultilevel"/>
     <w:tmpl w:val="B4A6F01A"/>
@@ -10809,7 +10982,7 @@
       </w:rPr>
     </w:lvl>
   </w:abstractNum>
-  <w:abstractNum w:abstractNumId="4">
+  <w:abstractNum w:abstractNumId="4" w15:restartNumberingAfterBreak="0">
     <w:nsid w:val="16794E2B"/>
     <w:multiLevelType w:val="hybridMultilevel"/>
     <w:tmpl w:val="641AD2C2"/>
@@ -10949,7 +11122,7 @@
       </w:rPr>
     </w:lvl>
   </w:abstractNum>
-  <w:abstractNum w:abstractNumId="5">
+  <w:abstractNum w:abstractNumId="5" w15:restartNumberingAfterBreak="0">
     <w:nsid w:val="16FA3394"/>
     <w:multiLevelType w:val="hybridMultilevel"/>
     <w:tmpl w:val="E51AB440"/>
@@ -11062,7 +11235,7 @@
       </w:rPr>
     </w:lvl>
   </w:abstractNum>
-  <w:abstractNum w:abstractNumId="6">
+  <w:abstractNum w:abstractNumId="6" w15:restartNumberingAfterBreak="0">
     <w:nsid w:val="1719437E"/>
     <w:multiLevelType w:val="hybridMultilevel"/>
     <w:tmpl w:val="F1C8504E"/>
@@ -11175,7 +11348,7 @@
       </w:rPr>
     </w:lvl>
   </w:abstractNum>
-  <w:abstractNum w:abstractNumId="7">
+  <w:abstractNum w:abstractNumId="7" w15:restartNumberingAfterBreak="0">
     <w:nsid w:val="19FF01AE"/>
     <w:multiLevelType w:val="hybridMultilevel"/>
     <w:tmpl w:val="EC6A3956"/>
@@ -11315,7 +11488,7 @@
       </w:rPr>
     </w:lvl>
   </w:abstractNum>
-  <w:abstractNum w:abstractNumId="8">
+  <w:abstractNum w:abstractNumId="8" w15:restartNumberingAfterBreak="0">
     <w:nsid w:val="1B3D1BAB"/>
     <w:multiLevelType w:val="hybridMultilevel"/>
     <w:tmpl w:val="482C0C82"/>
@@ -11427,7 +11600,7 @@
       </w:rPr>
     </w:lvl>
   </w:abstractNum>
-  <w:abstractNum w:abstractNumId="9">
+  <w:abstractNum w:abstractNumId="9" w15:restartNumberingAfterBreak="0">
     <w:nsid w:val="213C3F75"/>
     <w:multiLevelType w:val="multilevel"/>
     <w:tmpl w:val="100C0025"/>
@@ -11513,7 +11686,7 @@
       </w:pPr>
     </w:lvl>
   </w:abstractNum>
-  <w:abstractNum w:abstractNumId="10">
+  <w:abstractNum w:abstractNumId="10" w15:restartNumberingAfterBreak="0">
     <w:nsid w:val="27A404D8"/>
     <w:multiLevelType w:val="hybridMultilevel"/>
     <w:tmpl w:val="E4483B56"/>
@@ -11653,7 +11826,7 @@
       </w:rPr>
     </w:lvl>
   </w:abstractNum>
-  <w:abstractNum w:abstractNumId="11">
+  <w:abstractNum w:abstractNumId="11" w15:restartNumberingAfterBreak="0">
     <w:nsid w:val="29960EA8"/>
     <w:multiLevelType w:val="hybridMultilevel"/>
     <w:tmpl w:val="D8548DD4"/>
@@ -11766,7 +11939,7 @@
       </w:rPr>
     </w:lvl>
   </w:abstractNum>
-  <w:abstractNum w:abstractNumId="12">
+  <w:abstractNum w:abstractNumId="12" w15:restartNumberingAfterBreak="0">
     <w:nsid w:val="2E23300B"/>
     <w:multiLevelType w:val="hybridMultilevel"/>
     <w:tmpl w:val="970ADF2C"/>
@@ -11879,7 +12052,7 @@
       </w:rPr>
     </w:lvl>
   </w:abstractNum>
-  <w:abstractNum w:abstractNumId="13">
+  <w:abstractNum w:abstractNumId="13" w15:restartNumberingAfterBreak="0">
     <w:nsid w:val="352C2A44"/>
     <w:multiLevelType w:val="hybridMultilevel"/>
     <w:tmpl w:val="4F56EF2A"/>
@@ -11992,7 +12165,7 @@
       </w:rPr>
     </w:lvl>
   </w:abstractNum>
-  <w:abstractNum w:abstractNumId="14">
+  <w:abstractNum w:abstractNumId="14" w15:restartNumberingAfterBreak="0">
     <w:nsid w:val="408C02FF"/>
     <w:multiLevelType w:val="hybridMultilevel"/>
     <w:tmpl w:val="1C925AC4"/>
@@ -12129,7 +12302,7 @@
       </w:rPr>
     </w:lvl>
   </w:abstractNum>
-  <w:abstractNum w:abstractNumId="15">
+  <w:abstractNum w:abstractNumId="15" w15:restartNumberingAfterBreak="0">
     <w:nsid w:val="42F31DAB"/>
     <w:multiLevelType w:val="hybridMultilevel"/>
     <w:tmpl w:val="A46C5D1C"/>
@@ -12269,7 +12442,7 @@
       </w:rPr>
     </w:lvl>
   </w:abstractNum>
-  <w:abstractNum w:abstractNumId="16">
+  <w:abstractNum w:abstractNumId="16" w15:restartNumberingAfterBreak="0">
     <w:nsid w:val="45EB0AAE"/>
     <w:multiLevelType w:val="multilevel"/>
     <w:tmpl w:val="3E0A631E"/>
@@ -12382,7 +12555,7 @@
       </w:pPr>
     </w:lvl>
   </w:abstractNum>
-  <w:abstractNum w:abstractNumId="17">
+  <w:abstractNum w:abstractNumId="17" w15:restartNumberingAfterBreak="0">
     <w:nsid w:val="4FF51F81"/>
     <w:multiLevelType w:val="hybridMultilevel"/>
     <w:tmpl w:val="B4BACFDE"/>
@@ -12495,7 +12668,7 @@
       </w:rPr>
     </w:lvl>
   </w:abstractNum>
-  <w:abstractNum w:abstractNumId="18">
+  <w:abstractNum w:abstractNumId="18" w15:restartNumberingAfterBreak="0">
     <w:nsid w:val="5082572C"/>
     <w:multiLevelType w:val="hybridMultilevel"/>
     <w:tmpl w:val="ED4ACFA4"/>
@@ -12635,7 +12808,7 @@
       </w:rPr>
     </w:lvl>
   </w:abstractNum>
-  <w:abstractNum w:abstractNumId="19">
+  <w:abstractNum w:abstractNumId="19" w15:restartNumberingAfterBreak="0">
     <w:nsid w:val="52B247CA"/>
     <w:multiLevelType w:val="hybridMultilevel"/>
     <w:tmpl w:val="B7D4D45A"/>
@@ -12775,7 +12948,7 @@
       </w:rPr>
     </w:lvl>
   </w:abstractNum>
-  <w:abstractNum w:abstractNumId="20">
+  <w:abstractNum w:abstractNumId="20" w15:restartNumberingAfterBreak="0">
     <w:nsid w:val="56A255C1"/>
     <w:multiLevelType w:val="hybridMultilevel"/>
     <w:tmpl w:val="338CCFB2"/>
@@ -12888,7 +13061,7 @@
       </w:rPr>
     </w:lvl>
   </w:abstractNum>
-  <w:abstractNum w:abstractNumId="21">
+  <w:abstractNum w:abstractNumId="21" w15:restartNumberingAfterBreak="0">
     <w:nsid w:val="594C1361"/>
     <w:multiLevelType w:val="hybridMultilevel"/>
     <w:tmpl w:val="5C243628"/>
@@ -13028,7 +13201,7 @@
       </w:rPr>
     </w:lvl>
   </w:abstractNum>
-  <w:abstractNum w:abstractNumId="22">
+  <w:abstractNum w:abstractNumId="22" w15:restartNumberingAfterBreak="0">
     <w:nsid w:val="5B0F0972"/>
     <w:multiLevelType w:val="hybridMultilevel"/>
     <w:tmpl w:val="39D06EC6"/>
@@ -13141,7 +13314,7 @@
       </w:rPr>
     </w:lvl>
   </w:abstractNum>
-  <w:abstractNum w:abstractNumId="23">
+  <w:abstractNum w:abstractNumId="23" w15:restartNumberingAfterBreak="0">
     <w:nsid w:val="5E4B2431"/>
     <w:multiLevelType w:val="hybridMultilevel"/>
     <w:tmpl w:val="4550A29E"/>
@@ -13254,7 +13427,7 @@
       </w:rPr>
     </w:lvl>
   </w:abstractNum>
-  <w:abstractNum w:abstractNumId="24">
+  <w:abstractNum w:abstractNumId="24" w15:restartNumberingAfterBreak="0">
     <w:nsid w:val="71E06583"/>
     <w:multiLevelType w:val="hybridMultilevel"/>
     <w:tmpl w:val="26C81FCE"/>
@@ -13394,7 +13567,7 @@
       </w:rPr>
     </w:lvl>
   </w:abstractNum>
-  <w:abstractNum w:abstractNumId="25">
+  <w:abstractNum w:abstractNumId="25" w15:restartNumberingAfterBreak="0">
     <w:nsid w:val="75A3529B"/>
     <w:multiLevelType w:val="hybridMultilevel"/>
     <w:tmpl w:val="819EEA64"/>
@@ -13534,7 +13707,7 @@
       </w:rPr>
     </w:lvl>
   </w:abstractNum>
-  <w:abstractNum w:abstractNumId="26">
+  <w:abstractNum w:abstractNumId="26" w15:restartNumberingAfterBreak="0">
     <w:nsid w:val="797979A0"/>
     <w:multiLevelType w:val="hybridMultilevel"/>
     <w:tmpl w:val="7E40D33A"/>
@@ -13647,7 +13820,7 @@
       </w:rPr>
     </w:lvl>
   </w:abstractNum>
-  <w:abstractNum w:abstractNumId="27">
+  <w:abstractNum w:abstractNumId="27" w15:restartNumberingAfterBreak="0">
     <w:nsid w:val="7B193736"/>
     <w:multiLevelType w:val="multilevel"/>
     <w:tmpl w:val="3E0A631E"/>
@@ -13768,7 +13941,7 @@
       </w:pPr>
     </w:lvl>
   </w:abstractNum>
-  <w:abstractNum w:abstractNumId="28">
+  <w:abstractNum w:abstractNumId="28" w15:restartNumberingAfterBreak="0">
     <w:nsid w:val="7D032E42"/>
     <w:multiLevelType w:val="hybridMultilevel"/>
     <w:tmpl w:val="901CE568"/>
@@ -13881,7 +14054,7 @@
       </w:rPr>
     </w:lvl>
   </w:abstractNum>
-  <w:abstractNum w:abstractNumId="29">
+  <w:abstractNum w:abstractNumId="29" w15:restartNumberingAfterBreak="0">
     <w:nsid w:val="7DD245F2"/>
     <w:multiLevelType w:val="hybridMultilevel"/>
     <w:tmpl w:val="3100450C"/>
@@ -14021,7 +14194,7 @@
       </w:rPr>
     </w:lvl>
   </w:abstractNum>
-  <w:abstractNum w:abstractNumId="30">
+  <w:abstractNum w:abstractNumId="30" w15:restartNumberingAfterBreak="0">
     <w:nsid w:val="7DDE7E2F"/>
     <w:multiLevelType w:val="hybridMultilevel"/>
     <w:tmpl w:val="47B69FA2"/>
@@ -14232,7 +14405,7 @@
 </file>
 
 <file path=word/styles.xml><?xml version="1.0" encoding="utf-8"?>
-<w:styles xmlns:mc="http://schemas.openxmlformats.org/markup-compatibility/2006" xmlns:r="http://schemas.openxmlformats.org/officeDocument/2006/relationships" xmlns:w="http://schemas.openxmlformats.org/wordprocessingml/2006/main" xmlns:w14="http://schemas.microsoft.com/office/word/2010/wordml" xmlns:w15="http://schemas.microsoft.com/office/word/2012/wordml" mc:Ignorable="w14 w15">
+<w:styles xmlns:mc="http://schemas.openxmlformats.org/markup-compatibility/2006" xmlns:r="http://schemas.openxmlformats.org/officeDocument/2006/relationships" xmlns:w="http://schemas.openxmlformats.org/wordprocessingml/2006/main" xmlns:w14="http://schemas.microsoft.com/office/word/2010/wordml" xmlns:w15="http://schemas.microsoft.com/office/word/2012/wordml" xmlns:w16se="http://schemas.microsoft.com/office/word/2015/wordml/symex" mc:Ignorable="w14 w15 w16se">
   <w:docDefaults>
     <w:rPrDefault>
       <w:rPr>
@@ -14242,7 +14415,7 @@
     </w:rPrDefault>
     <w:pPrDefault/>
   </w:docDefaults>
-  <w:latentStyles w:defLockedState="0" w:defUIPriority="0" w:defSemiHidden="0" w:defUnhideWhenUsed="0" w:defQFormat="0" w:count="380">
+  <w:latentStyles w:defLockedState="0" w:defUIPriority="0" w:defSemiHidden="0" w:defUnhideWhenUsed="0" w:defQFormat="0" w:count="371">
     <w:lsdException w:name="Normal" w:qFormat="1"/>
     <w:lsdException w:name="heading 1" w:uiPriority="9" w:qFormat="1"/>
     <w:lsdException w:name="heading 2" w:uiPriority="9" w:qFormat="1"/>
@@ -14927,7 +15100,7 @@
       <w:u w:val="single"/>
     </w:rPr>
   </w:style>
-  <w:style w:type="paragraph" w:styleId="Normalweb">
+  <w:style w:type="paragraph" w:styleId="NormalWeb">
     <w:name w:val="Normal (Web)"/>
     <w:basedOn w:val="Normal"/>
     <w:pPr>
@@ -14976,14 +15149,14 @@
       <w:u w:val="single"/>
     </w:rPr>
   </w:style>
-  <w:style w:type="character" w:styleId="Lienhypertextevisit">
+  <w:style w:type="character" w:styleId="Lienhypertextesuivivisit">
     <w:name w:val="FollowedHyperlink"/>
     <w:rPr>
       <w:color w:val="800080"/>
       <w:u w:val="single"/>
     </w:rPr>
   </w:style>
-  <w:style w:type="character" w:styleId="Emphase">
+  <w:style w:type="character" w:styleId="Accentuation">
     <w:name w:val="Emphasis"/>
     <w:qFormat/>
     <w:rPr>
@@ -14996,7 +15169,6 @@
     <w:basedOn w:val="TableauNormal"/>
     <w:rsid w:val="007C53D3"/>
     <w:tblPr>
-      <w:tblInd w:w="0" w:type="dxa"/>
       <w:tblBorders>
         <w:top w:val="single" w:sz="4" w:space="0" w:color="auto"/>
         <w:left w:val="single" w:sz="4" w:space="0" w:color="auto"/>
@@ -15005,12 +15177,6 @@
         <w:insideH w:val="single" w:sz="4" w:space="0" w:color="auto"/>
         <w:insideV w:val="single" w:sz="4" w:space="0" w:color="auto"/>
       </w:tblBorders>
-      <w:tblCellMar>
-        <w:top w:w="0" w:type="dxa"/>
-        <w:left w:w="108" w:type="dxa"/>
-        <w:bottom w:w="0" w:type="dxa"/>
-        <w:right w:w="108" w:type="dxa"/>
-      </w:tblCellMar>
     </w:tblPr>
   </w:style>
   <w:style w:type="paragraph" w:customStyle="1" w:styleId="Retraitnormal1">
@@ -15062,7 +15228,7 @@
       <w:szCs w:val="14"/>
     </w:rPr>
   </w:style>
-  <w:style w:type="paragraph" w:styleId="Pardeliste">
+  <w:style w:type="paragraph" w:styleId="Paragraphedeliste">
     <w:name w:val="List Paragraph"/>
     <w:basedOn w:val="Normal"/>
     <w:uiPriority w:val="34"/>
@@ -15093,7 +15259,6 @@
       <w:lang w:val="fr-CH" w:eastAsia="en-US"/>
     </w:rPr>
     <w:tblPr>
-      <w:tblInd w:w="0" w:type="dxa"/>
       <w:tblBorders>
         <w:top w:val="single" w:sz="4" w:space="0" w:color="auto"/>
         <w:left w:val="single" w:sz="4" w:space="0" w:color="auto"/>
@@ -15102,12 +15267,6 @@
         <w:insideH w:val="single" w:sz="4" w:space="0" w:color="auto"/>
         <w:insideV w:val="single" w:sz="4" w:space="0" w:color="auto"/>
       </w:tblBorders>
-      <w:tblCellMar>
-        <w:top w:w="0" w:type="dxa"/>
-        <w:left w:w="108" w:type="dxa"/>
-        <w:bottom w:w="0" w:type="dxa"/>
-        <w:right w:w="108" w:type="dxa"/>
-      </w:tblCellMar>
     </w:tblPr>
   </w:style>
   <w:style w:type="table" w:customStyle="1" w:styleId="TableauGrille1Clair1">
@@ -15125,7 +15284,6 @@
     <w:tblPr>
       <w:tblStyleRowBandSize w:val="1"/>
       <w:tblStyleColBandSize w:val="1"/>
-      <w:tblInd w:w="0" w:type="dxa"/>
       <w:tblBorders>
         <w:top w:val="single" w:sz="4" w:space="0" w:color="999999"/>
         <w:left w:val="single" w:sz="4" w:space="0" w:color="999999"/>
@@ -15134,12 +15292,6 @@
         <w:insideH w:val="single" w:sz="4" w:space="0" w:color="999999"/>
         <w:insideV w:val="single" w:sz="4" w:space="0" w:color="999999"/>
       </w:tblBorders>
-      <w:tblCellMar>
-        <w:top w:w="0" w:type="dxa"/>
-        <w:left w:w="108" w:type="dxa"/>
-        <w:bottom w:w="0" w:type="dxa"/>
-        <w:right w:w="108" w:type="dxa"/>
-      </w:tblCellMar>
     </w:tblPr>
     <w:tblStylePr w:type="firstRow">
       <w:rPr>
@@ -15186,7 +15338,6 @@
     <w:tblPr>
       <w:tblStyleRowBandSize w:val="1"/>
       <w:tblStyleColBandSize w:val="1"/>
-      <w:tblInd w:w="0" w:type="dxa"/>
       <w:tblBorders>
         <w:top w:val="single" w:sz="4" w:space="0" w:color="999999" w:themeColor="text1" w:themeTint="66"/>
         <w:left w:val="single" w:sz="4" w:space="0" w:color="999999" w:themeColor="text1" w:themeTint="66"/>
@@ -15195,12 +15346,6 @@
         <w:insideH w:val="single" w:sz="4" w:space="0" w:color="999999" w:themeColor="text1" w:themeTint="66"/>
         <w:insideV w:val="single" w:sz="4" w:space="0" w:color="999999" w:themeColor="text1" w:themeTint="66"/>
       </w:tblBorders>
-      <w:tblCellMar>
-        <w:top w:w="0" w:type="dxa"/>
-        <w:left w:w="108" w:type="dxa"/>
-        <w:bottom w:w="0" w:type="dxa"/>
-        <w:right w:w="108" w:type="dxa"/>
-      </w:tblCellMar>
     </w:tblPr>
     <w:tblStylePr w:type="firstRow">
       <w:rPr>

</xml_diff>